<commit_message>
Update Patch and Fishing Encounters
Pewter City Can Now Be Fished
</commit_message>
<xml_diff>
--- a/Yellow Kaizo Patch and Important Documents/Fishing Rod Encounters.docx
+++ b/Yellow Kaizo Patch and Important Documents/Fishing Rod Encounters.docx
@@ -1254,6 +1254,453 @@
           <w:szCs w:val="32"/>
         </w:rPr>
         <w:lastRenderedPageBreak/>
+        <w:t>PEWTER</w:t>
+      </w:r>
+      <w:r>
+        <w:rPr>
+          <w:b/>
+          <w:bCs/>
+          <w:sz w:val="32"/>
+          <w:szCs w:val="32"/>
+        </w:rPr>
+        <w:t xml:space="preserve"> </w:t>
+      </w:r>
+      <w:r>
+        <w:rPr>
+          <w:b/>
+          <w:bCs/>
+          <w:sz w:val="32"/>
+          <w:szCs w:val="32"/>
+        </w:rPr>
+        <w:t>CITY</w:t>
+      </w:r>
+      <w:r>
+        <w:rPr>
+          <w:b/>
+          <w:bCs/>
+          <w:sz w:val="32"/>
+          <w:szCs w:val="32"/>
+        </w:rPr>
+        <w:t>:</w:t>
+      </w:r>
+      <w:r>
+        <w:rPr>
+          <w:b/>
+          <w:bCs/>
+          <w:sz w:val="32"/>
+          <w:szCs w:val="32"/>
+        </w:rPr>
+        <w:t xml:space="preserve"> </w:t>
+      </w:r>
+      <w:r>
+        <w:rPr>
+          <w:b/>
+          <w:bCs/>
+          <w:sz w:val="32"/>
+          <w:szCs w:val="32"/>
+        </w:rPr>
+        <w:t>POLIWRATH</w:t>
+      </w:r>
+      <w:r>
+        <w:rPr>
+          <w:b/>
+          <w:bCs/>
+          <w:sz w:val="32"/>
+          <w:szCs w:val="32"/>
+        </w:rPr>
+        <w:t xml:space="preserve">, </w:t>
+      </w:r>
+      <w:r>
+        <w:rPr>
+          <w:b/>
+          <w:bCs/>
+          <w:sz w:val="32"/>
+          <w:szCs w:val="32"/>
+        </w:rPr>
+        <w:t>DEWGONG</w:t>
+      </w:r>
+      <w:r>
+        <w:rPr>
+          <w:b/>
+          <w:bCs/>
+          <w:sz w:val="32"/>
+          <w:szCs w:val="32"/>
+        </w:rPr>
+        <w:t>, S</w:t>
+      </w:r>
+      <w:r>
+        <w:rPr>
+          <w:b/>
+          <w:bCs/>
+          <w:sz w:val="32"/>
+          <w:szCs w:val="32"/>
+        </w:rPr>
+        <w:t>HELLDER</w:t>
+      </w:r>
+      <w:r>
+        <w:rPr>
+          <w:b/>
+          <w:bCs/>
+          <w:sz w:val="32"/>
+          <w:szCs w:val="32"/>
+        </w:rPr>
+        <w:t xml:space="preserve">,  </w:t>
+      </w:r>
+      <w:r>
+        <w:rPr>
+          <w:b/>
+          <w:bCs/>
+          <w:sz w:val="32"/>
+          <w:szCs w:val="32"/>
+        </w:rPr>
+        <w:t>KINGLER</w:t>
+      </w:r>
+    </w:p>
+    <w:tbl>
+      <w:tblPr>
+        <w:tblW w:w="6290" w:type="dxa"/>
+        <w:tblCellMar>
+          <w:top w:w="15" w:type="dxa"/>
+          <w:left w:w="15" w:type="dxa"/>
+          <w:bottom w:w="15" w:type="dxa"/>
+          <w:right w:w="15" w:type="dxa"/>
+        </w:tblCellMar>
+        <w:tblLook w:val="04A0" w:firstRow="1" w:lastRow="0" w:firstColumn="1" w:lastColumn="0" w:noHBand="0" w:noVBand="1"/>
+      </w:tblPr>
+      <w:tblGrid>
+        <w:gridCol w:w="1621"/>
+        <w:gridCol w:w="1725"/>
+        <w:gridCol w:w="1548"/>
+        <w:gridCol w:w="1396"/>
+      </w:tblGrid>
+      <w:tr>
+        <w:trPr>
+          <w:trHeight w:val="1023"/>
+        </w:trPr>
+        <w:tc>
+          <w:tcPr>
+            <w:tcW w:w="1430" w:type="dxa"/>
+            <w:tcBorders>
+              <w:top w:val="single" w:sz="8" w:space="0" w:color="000000"/>
+              <w:left w:val="single" w:sz="8" w:space="0" w:color="000000"/>
+              <w:bottom w:val="single" w:sz="8" w:space="0" w:color="000000"/>
+              <w:right w:val="single" w:sz="8" w:space="0" w:color="000000"/>
+            </w:tcBorders>
+            <w:tcMar>
+              <w:top w:w="100" w:type="dxa"/>
+              <w:left w:w="100" w:type="dxa"/>
+              <w:bottom w:w="100" w:type="dxa"/>
+              <w:right w:w="100" w:type="dxa"/>
+            </w:tcMar>
+          </w:tcPr>
+          <w:p>
+            <w:pPr>
+              <w:spacing w:after="0" w:line="240" w:lineRule="auto"/>
+              <w:jc w:val="center"/>
+              <w:rPr>
+                <w:rFonts w:ascii="Times New Roman" w:eastAsia="Times New Roman" w:hAnsi="Times New Roman" w:cs="Times New Roman"/>
+                <w:kern w:val="0"/>
+                <w14:ligatures w14:val="none"/>
+              </w:rPr>
+            </w:pPr>
+            <w:r>
+              <w:rPr>
+                <w:b/>
+                <w:noProof/>
+              </w:rPr>
+              <w:drawing>
+                <wp:inline distT="114300" distB="114300" distL="114300" distR="114300" wp14:anchorId="42A75D85" wp14:editId="29BB93B4">
+                  <wp:extent cx="902044" cy="840260"/>
+                  <wp:effectExtent l="0" t="0" r="0" b="0"/>
+                  <wp:docPr id="85013886" name="image60.png"/>
+                  <wp:cNvGraphicFramePr/>
+                  <a:graphic xmlns:a="http://schemas.openxmlformats.org/drawingml/2006/main">
+                    <a:graphicData uri="http://schemas.openxmlformats.org/drawingml/2006/picture">
+                      <pic:pic xmlns:pic="http://schemas.openxmlformats.org/drawingml/2006/picture">
+                        <pic:nvPicPr>
+                          <pic:cNvPr id="0" name="image60.png"/>
+                          <pic:cNvPicPr preferRelativeResize="0"/>
+                        </pic:nvPicPr>
+                        <pic:blipFill>
+                          <a:blip r:embed="rId11"/>
+                          <a:srcRect/>
+                          <a:stretch>
+                            <a:fillRect/>
+                          </a:stretch>
+                        </pic:blipFill>
+                        <pic:spPr>
+                          <a:xfrm>
+                            <a:off x="0" y="0"/>
+                            <a:ext cx="909822" cy="847505"/>
+                          </a:xfrm>
+                          <a:prstGeom prst="rect">
+                            <a:avLst/>
+                          </a:prstGeom>
+                          <a:ln/>
+                        </pic:spPr>
+                      </pic:pic>
+                    </a:graphicData>
+                  </a:graphic>
+                </wp:inline>
+              </w:drawing>
+            </w:r>
+          </w:p>
+        </w:tc>
+        <w:tc>
+          <w:tcPr>
+            <w:tcW w:w="1800" w:type="dxa"/>
+            <w:tcBorders>
+              <w:top w:val="single" w:sz="8" w:space="0" w:color="000000"/>
+              <w:left w:val="single" w:sz="8" w:space="0" w:color="000000"/>
+              <w:bottom w:val="single" w:sz="8" w:space="0" w:color="000000"/>
+              <w:right w:val="single" w:sz="8" w:space="0" w:color="000000"/>
+            </w:tcBorders>
+            <w:tcMar>
+              <w:top w:w="100" w:type="dxa"/>
+              <w:left w:w="100" w:type="dxa"/>
+              <w:bottom w:w="100" w:type="dxa"/>
+              <w:right w:w="100" w:type="dxa"/>
+            </w:tcMar>
+          </w:tcPr>
+          <w:p>
+            <w:pPr>
+              <w:spacing w:after="0" w:line="240" w:lineRule="auto"/>
+              <w:jc w:val="center"/>
+              <w:rPr>
+                <w:rFonts w:ascii="Times New Roman" w:eastAsia="Times New Roman" w:hAnsi="Times New Roman" w:cs="Times New Roman"/>
+                <w:kern w:val="0"/>
+                <w14:ligatures w14:val="none"/>
+              </w:rPr>
+            </w:pPr>
+            <w:r>
+              <w:rPr>
+                <w:noProof/>
+              </w:rPr>
+              <w:drawing>
+                <wp:inline distT="0" distB="0" distL="0" distR="0" wp14:anchorId="1C1E38CF" wp14:editId="4E761D90">
+                  <wp:extent cx="716280" cy="716280"/>
+                  <wp:effectExtent l="0" t="0" r="7620" b="7620"/>
+                  <wp:docPr id="2123334097" name="Picture 22" descr="Dewgong"/>
+                  <wp:cNvGraphicFramePr>
+                    <a:graphicFrameLocks xmlns:a="http://schemas.openxmlformats.org/drawingml/2006/main" noChangeAspect="1"/>
+                  </wp:cNvGraphicFramePr>
+                  <a:graphic xmlns:a="http://schemas.openxmlformats.org/drawingml/2006/main">
+                    <a:graphicData uri="http://schemas.openxmlformats.org/drawingml/2006/picture">
+                      <pic:pic xmlns:pic="http://schemas.openxmlformats.org/drawingml/2006/picture">
+                        <pic:nvPicPr>
+                          <pic:cNvPr id="0" name="Picture 46" descr="Dewgong"/>
+                          <pic:cNvPicPr>
+                            <a:picLocks noChangeAspect="1" noChangeArrowheads="1"/>
+                          </pic:cNvPicPr>
+                        </pic:nvPicPr>
+                        <pic:blipFill>
+                          <a:blip r:embed="rId12">
+                            <a:extLst>
+                              <a:ext uri="{28A0092B-C50C-407E-A947-70E740481C1C}">
+                                <a14:useLocalDpi xmlns:a14="http://schemas.microsoft.com/office/drawing/2010/main" val="0"/>
+                              </a:ext>
+                            </a:extLst>
+                          </a:blip>
+                          <a:srcRect/>
+                          <a:stretch>
+                            <a:fillRect/>
+                          </a:stretch>
+                        </pic:blipFill>
+                        <pic:spPr bwMode="auto">
+                          <a:xfrm>
+                            <a:off x="0" y="0"/>
+                            <a:ext cx="717147" cy="717147"/>
+                          </a:xfrm>
+                          <a:prstGeom prst="rect">
+                            <a:avLst/>
+                          </a:prstGeom>
+                          <a:noFill/>
+                          <a:ln>
+                            <a:noFill/>
+                          </a:ln>
+                        </pic:spPr>
+                      </pic:pic>
+                    </a:graphicData>
+                  </a:graphic>
+                </wp:inline>
+              </w:drawing>
+            </w:r>
+          </w:p>
+        </w:tc>
+        <w:tc>
+          <w:tcPr>
+            <w:tcW w:w="1620" w:type="dxa"/>
+            <w:tcBorders>
+              <w:top w:val="single" w:sz="8" w:space="0" w:color="000000"/>
+              <w:left w:val="single" w:sz="8" w:space="0" w:color="000000"/>
+              <w:bottom w:val="single" w:sz="8" w:space="0" w:color="000000"/>
+              <w:right w:val="single" w:sz="8" w:space="0" w:color="000000"/>
+            </w:tcBorders>
+          </w:tcPr>
+          <w:p>
+            <w:pPr>
+              <w:spacing w:after="0" w:line="240" w:lineRule="auto"/>
+              <w:jc w:val="center"/>
+              <w:rPr>
+                <w:noProof/>
+              </w:rPr>
+            </w:pPr>
+            <w:r>
+              <w:rPr>
+                <w:noProof/>
+              </w:rPr>
+              <w:drawing>
+                <wp:inline distT="0" distB="0" distL="0" distR="0" wp14:anchorId="2458F847" wp14:editId="043982E7">
+                  <wp:extent cx="728980" cy="728980"/>
+                  <wp:effectExtent l="0" t="0" r="0" b="0"/>
+                  <wp:docPr id="1064438016" name="Picture 20" descr="Shellder sprite from Yellow"/>
+                  <wp:cNvGraphicFramePr>
+                    <a:graphicFrameLocks xmlns:a="http://schemas.openxmlformats.org/drawingml/2006/main" noChangeAspect="1"/>
+                  </wp:cNvGraphicFramePr>
+                  <a:graphic xmlns:a="http://schemas.openxmlformats.org/drawingml/2006/main">
+                    <a:graphicData uri="http://schemas.openxmlformats.org/drawingml/2006/picture">
+                      <pic:pic xmlns:pic="http://schemas.openxmlformats.org/drawingml/2006/picture">
+                        <pic:nvPicPr>
+                          <pic:cNvPr id="0" name="Picture 42" descr="Shellder sprite from Yellow"/>
+                          <pic:cNvPicPr>
+                            <a:picLocks noChangeAspect="1" noChangeArrowheads="1"/>
+                          </pic:cNvPicPr>
+                        </pic:nvPicPr>
+                        <pic:blipFill>
+                          <a:blip r:embed="rId13">
+                            <a:extLst>
+                              <a:ext uri="{28A0092B-C50C-407E-A947-70E740481C1C}">
+                                <a14:useLocalDpi xmlns:a14="http://schemas.microsoft.com/office/drawing/2010/main" val="0"/>
+                              </a:ext>
+                            </a:extLst>
+                          </a:blip>
+                          <a:srcRect/>
+                          <a:stretch>
+                            <a:fillRect/>
+                          </a:stretch>
+                        </pic:blipFill>
+                        <pic:spPr bwMode="auto">
+                          <a:xfrm>
+                            <a:off x="0" y="0"/>
+                            <a:ext cx="733626" cy="733626"/>
+                          </a:xfrm>
+                          <a:prstGeom prst="rect">
+                            <a:avLst/>
+                          </a:prstGeom>
+                          <a:noFill/>
+                          <a:ln>
+                            <a:noFill/>
+                          </a:ln>
+                        </pic:spPr>
+                      </pic:pic>
+                    </a:graphicData>
+                  </a:graphic>
+                </wp:inline>
+              </w:drawing>
+            </w:r>
+          </w:p>
+        </w:tc>
+        <w:tc>
+          <w:tcPr>
+            <w:tcW w:w="1440" w:type="dxa"/>
+            <w:tcBorders>
+              <w:top w:val="single" w:sz="8" w:space="0" w:color="000000"/>
+              <w:left w:val="single" w:sz="8" w:space="0" w:color="000000"/>
+              <w:bottom w:val="single" w:sz="8" w:space="0" w:color="000000"/>
+              <w:right w:val="single" w:sz="8" w:space="0" w:color="000000"/>
+            </w:tcBorders>
+          </w:tcPr>
+          <w:p>
+            <w:pPr>
+              <w:spacing w:after="0" w:line="240" w:lineRule="auto"/>
+              <w:jc w:val="center"/>
+              <w:rPr>
+                <w:noProof/>
+              </w:rPr>
+            </w:pPr>
+            <w:r>
+              <w:rPr>
+                <w:noProof/>
+              </w:rPr>
+              <w:drawing>
+                <wp:inline distT="0" distB="0" distL="0" distR="0" wp14:anchorId="2D5F99DB" wp14:editId="479E3A67">
+                  <wp:extent cx="716691" cy="716691"/>
+                  <wp:effectExtent l="0" t="0" r="7620" b="7620"/>
+                  <wp:docPr id="1023541105" name="Picture 14" descr="Kingler"/>
+                  <wp:cNvGraphicFramePr>
+                    <a:graphicFrameLocks xmlns:a="http://schemas.openxmlformats.org/drawingml/2006/main" noChangeAspect="1"/>
+                  </wp:cNvGraphicFramePr>
+                  <a:graphic xmlns:a="http://schemas.openxmlformats.org/drawingml/2006/main">
+                    <a:graphicData uri="http://schemas.openxmlformats.org/drawingml/2006/picture">
+                      <pic:pic xmlns:pic="http://schemas.openxmlformats.org/drawingml/2006/picture">
+                        <pic:nvPicPr>
+                          <pic:cNvPr id="0" name="Picture 30" descr="Kingler"/>
+                          <pic:cNvPicPr>
+                            <a:picLocks noChangeAspect="1" noChangeArrowheads="1"/>
+                          </pic:cNvPicPr>
+                        </pic:nvPicPr>
+                        <pic:blipFill>
+                          <a:blip r:embed="rId14">
+                            <a:extLst>
+                              <a:ext uri="{28A0092B-C50C-407E-A947-70E740481C1C}">
+                                <a14:useLocalDpi xmlns:a14="http://schemas.microsoft.com/office/drawing/2010/main" val="0"/>
+                              </a:ext>
+                            </a:extLst>
+                          </a:blip>
+                          <a:srcRect/>
+                          <a:stretch>
+                            <a:fillRect/>
+                          </a:stretch>
+                        </pic:blipFill>
+                        <pic:spPr bwMode="auto">
+                          <a:xfrm>
+                            <a:off x="0" y="0"/>
+                            <a:ext cx="720428" cy="720428"/>
+                          </a:xfrm>
+                          <a:prstGeom prst="rect">
+                            <a:avLst/>
+                          </a:prstGeom>
+                          <a:noFill/>
+                          <a:ln>
+                            <a:noFill/>
+                          </a:ln>
+                        </pic:spPr>
+                      </pic:pic>
+                    </a:graphicData>
+                  </a:graphic>
+                </wp:inline>
+              </w:drawing>
+            </w:r>
+          </w:p>
+        </w:tc>
+      </w:tr>
+    </w:tbl>
+    <w:p>
+      <w:pPr>
+        <w:rPr>
+          <w:b/>
+          <w:bCs/>
+          <w:sz w:val="32"/>
+          <w:szCs w:val="32"/>
+        </w:rPr>
+      </w:pPr>
+    </w:p>
+    <w:p>
+      <w:pPr>
+        <w:rPr>
+          <w:b/>
+          <w:bCs/>
+          <w:sz w:val="32"/>
+          <w:szCs w:val="32"/>
+        </w:rPr>
+      </w:pPr>
+      <w:r>
+        <w:rPr>
+          <w:b/>
+          <w:bCs/>
+          <w:sz w:val="32"/>
+          <w:szCs w:val="32"/>
+        </w:rPr>
         <w:t>VIRIDIAN</w:t>
       </w:r>
       <w:r>
@@ -2736,6 +3183,7 @@
                 <w:b/>
                 <w:noProof/>
               </w:rPr>
+              <w:lastRenderedPageBreak/>
               <w:drawing>
                 <wp:inline distT="114300" distB="114300" distL="114300" distR="114300" wp14:anchorId="445C7DB8" wp14:editId="2B4FD9CE">
                   <wp:extent cx="902044" cy="840260"/>
@@ -3176,7 +3624,6 @@
                 <w:b/>
                 <w:noProof/>
               </w:rPr>
-              <w:lastRenderedPageBreak/>
               <w:drawing>
                 <wp:inline distT="114300" distB="114300" distL="114300" distR="114300" wp14:anchorId="3B343E00" wp14:editId="5E3B5E57">
                   <wp:extent cx="902044" cy="840260"/>
@@ -4770,6 +5217,7 @@
           <w:sz w:val="32"/>
           <w:szCs w:val="32"/>
         </w:rPr>
+        <w:lastRenderedPageBreak/>
         <w:t>ROUTE</w:t>
       </w:r>
       <w:r>
@@ -5231,7 +5679,6 @@
           <w:sz w:val="32"/>
           <w:szCs w:val="32"/>
         </w:rPr>
-        <w:lastRenderedPageBreak/>
         <w:t>ROUTE</w:t>
       </w:r>
       <w:r>
@@ -8811,6 +9258,7 @@
               <w:rPr>
                 <w:noProof/>
               </w:rPr>
+              <w:lastRenderedPageBreak/>
               <w:drawing>
                 <wp:inline distT="0" distB="0" distL="0" distR="0" wp14:anchorId="0BF14FCF" wp14:editId="438F62FC">
                   <wp:extent cx="642551" cy="642551"/>
@@ -9256,7 +9704,6 @@
               <w:rPr>
                 <w:noProof/>
               </w:rPr>
-              <w:lastRenderedPageBreak/>
               <w:drawing>
                 <wp:inline distT="0" distB="0" distL="0" distR="0" wp14:anchorId="7445AC6B" wp14:editId="2FF46827">
                   <wp:extent cx="642551" cy="642551"/>
@@ -10910,6 +11357,7 @@
           <w:sz w:val="32"/>
           <w:szCs w:val="32"/>
         </w:rPr>
+        <w:lastRenderedPageBreak/>
         <w:t>VERMILION</w:t>
       </w:r>
       <w:r>
@@ -11364,7 +11812,6 @@
           <w:sz w:val="32"/>
           <w:szCs w:val="32"/>
         </w:rPr>
-        <w:lastRenderedPageBreak/>
         <w:t>SAFARI</w:t>
       </w:r>
       <w:r>
@@ -12255,25 +12702,7 @@
           <w:sz w:val="32"/>
           <w:szCs w:val="32"/>
         </w:rPr>
-        <w:t xml:space="preserve"> </w:t>
-      </w:r>
-      <w:r>
-        <w:rPr>
-          <w:b/>
-          <w:bCs/>
-          <w:sz w:val="32"/>
-          <w:szCs w:val="32"/>
-        </w:rPr>
-        <w:t>NORTH</w:t>
-      </w:r>
-      <w:r>
-        <w:rPr>
-          <w:b/>
-          <w:bCs/>
-          <w:sz w:val="32"/>
-          <w:szCs w:val="32"/>
-        </w:rPr>
-        <w:t xml:space="preserve">: </w:t>
+        <w:t xml:space="preserve"> NORTH: </w:t>
       </w:r>
       <w:r>
         <w:rPr>
@@ -14981,6 +15410,7 @@
                 <w:sz w:val="36"/>
                 <w:szCs w:val="36"/>
               </w:rPr>
+              <w:lastRenderedPageBreak/>
               <w:drawing>
                 <wp:inline distT="0" distB="0" distL="0" distR="0" wp14:anchorId="22E3F0C6" wp14:editId="1D989DB8">
                   <wp:extent cx="807085" cy="807085"/>
@@ -15804,7 +16234,7 @@
   <w:style w:type="paragraph" w:default="1" w:styleId="Normal">
     <w:name w:val="Normal"/>
     <w:qFormat/>
-    <w:rsid w:val="00A2132B"/>
+    <w:rsid w:val="009C07D5"/>
   </w:style>
   <w:style w:type="paragraph" w:styleId="Heading1">
     <w:name w:val="heading 1"/>

</xml_diff>